<commit_message>
adding  bunch of copy paste
</commit_message>
<xml_diff>
--- a/Rab Khan.docx
+++ b/Rab Khan.docx
@@ -58,28 +58,35 @@
           <w:rFonts w:ascii="Arial" w:hAnsi="Arial" w:cs="Arial"/>
           <w:sz w:val="20"/>
         </w:rPr>
-        <w:t>years of exposure</w:t>
-      </w:r>
-      <w:r>
-        <w:rPr>
-          <w:rFonts w:ascii="Arial" w:hAnsi="Arial" w:cs="Arial"/>
-          <w:sz w:val="20"/>
-        </w:rPr>
-        <w:t xml:space="preserve"> </w:t>
-      </w:r>
-      <w:r>
-        <w:rPr>
-          <w:rFonts w:ascii="Arial" w:hAnsi="Arial" w:cs="Arial"/>
-          <w:sz w:val="20"/>
-        </w:rPr>
-        <w:t>to</w:t>
-      </w:r>
-      <w:r>
-        <w:rPr>
-          <w:rFonts w:ascii="Arial" w:hAnsi="Arial" w:cs="Arial"/>
-          <w:sz w:val="20"/>
-        </w:rPr>
-        <w:t xml:space="preserve"> all phases of application development</w:t>
+        <w:t xml:space="preserve">years of </w:t>
+      </w:r>
+      <w:r>
+        <w:rPr>
+          <w:rFonts w:ascii="Arial" w:hAnsi="Arial" w:cs="Arial"/>
+          <w:sz w:val="20"/>
+        </w:rPr>
+        <w:t>hands-on experience in</w:t>
+      </w:r>
+      <w:r>
+        <w:rPr>
+          <w:rFonts w:ascii="Arial" w:hAnsi="Arial" w:cs="Arial"/>
+          <w:sz w:val="20"/>
+        </w:rPr>
+        <w:t xml:space="preserve"> all phases of </w:t>
+      </w:r>
+      <w:r>
+        <w:rPr>
+          <w:rFonts w:ascii="Arial" w:hAnsi="Arial" w:cs="Arial"/>
+          <w:sz w:val="20"/>
+        </w:rPr>
+        <w:t>software</w:t>
+      </w:r>
+      <w:r>
+        <w:rPr>
+          <w:rFonts w:ascii="Arial" w:hAnsi="Arial" w:cs="Arial"/>
+          <w:sz w:val="20"/>
+        </w:rPr>
+        <w:t xml:space="preserve"> development</w:t>
       </w:r>
       <w:r>
         <w:rPr>
@@ -107,119 +114,21 @@
           <w:rFonts w:ascii="Arial" w:hAnsi="Arial" w:cs="Arial"/>
           <w:sz w:val="20"/>
         </w:rPr>
-        <w:t xml:space="preserve">Accomplished at </w:t>
-      </w:r>
-      <w:r>
-        <w:rPr>
-          <w:rFonts w:ascii="Arial" w:hAnsi="Arial" w:cs="Arial"/>
-          <w:sz w:val="20"/>
-        </w:rPr>
-        <w:t>p</w:t>
-      </w:r>
-      <w:r>
-        <w:rPr>
-          <w:rFonts w:ascii="Arial" w:hAnsi="Arial" w:cs="Arial"/>
-          <w:sz w:val="20"/>
-        </w:rPr>
-        <w:t xml:space="preserve">rocess </w:t>
-      </w:r>
-      <w:r>
-        <w:rPr>
-          <w:rFonts w:ascii="Arial" w:hAnsi="Arial" w:cs="Arial"/>
-          <w:sz w:val="20"/>
-        </w:rPr>
-        <w:t>automation</w:t>
-      </w:r>
-      <w:r>
-        <w:rPr>
-          <w:rFonts w:ascii="Arial" w:hAnsi="Arial" w:cs="Arial"/>
-          <w:sz w:val="20"/>
-        </w:rPr>
-        <w:t xml:space="preserve">, </w:t>
-      </w:r>
-      <w:r>
-        <w:rPr>
-          <w:rFonts w:ascii="Arial" w:hAnsi="Arial" w:cs="Arial"/>
-          <w:sz w:val="20"/>
-        </w:rPr>
-        <w:t>a</w:t>
-      </w:r>
-      <w:r>
-        <w:rPr>
-          <w:rFonts w:ascii="Arial" w:hAnsi="Arial" w:cs="Arial"/>
-          <w:sz w:val="20"/>
-        </w:rPr>
-        <w:t xml:space="preserve">rchitecture </w:t>
-      </w:r>
-      <w:r>
-        <w:rPr>
-          <w:rFonts w:ascii="Arial" w:hAnsi="Arial" w:cs="Arial"/>
-          <w:sz w:val="20"/>
-        </w:rPr>
-        <w:t>d</w:t>
-      </w:r>
-      <w:r>
-        <w:rPr>
-          <w:rFonts w:ascii="Arial" w:hAnsi="Arial" w:cs="Arial"/>
-          <w:sz w:val="20"/>
-        </w:rPr>
-        <w:t>esign</w:t>
-      </w:r>
-      <w:r>
-        <w:rPr>
-          <w:rFonts w:ascii="Arial" w:hAnsi="Arial" w:cs="Arial"/>
-          <w:sz w:val="20"/>
-        </w:rPr>
-        <w:t xml:space="preserve"> for s</w:t>
-      </w:r>
-      <w:r>
-        <w:rPr>
-          <w:rFonts w:ascii="Arial" w:hAnsi="Arial" w:cs="Arial"/>
-          <w:sz w:val="20"/>
-        </w:rPr>
-        <w:t>calability</w:t>
-      </w:r>
-      <w:r>
-        <w:rPr>
-          <w:rFonts w:ascii="Arial" w:hAnsi="Arial" w:cs="Arial"/>
-          <w:sz w:val="20"/>
-        </w:rPr>
-        <w:t xml:space="preserve"> and</w:t>
-      </w:r>
-      <w:r>
-        <w:rPr>
-          <w:rFonts w:ascii="Arial" w:hAnsi="Arial" w:cs="Arial"/>
-          <w:sz w:val="20"/>
-        </w:rPr>
-        <w:t xml:space="preserve"> performance</w:t>
-      </w:r>
-      <w:r>
-        <w:rPr>
-          <w:rFonts w:ascii="Arial" w:hAnsi="Arial" w:cs="Arial"/>
-          <w:sz w:val="20"/>
-        </w:rPr>
-        <w:t xml:space="preserve"> optimization</w:t>
-      </w:r>
-      <w:r>
-        <w:rPr>
-          <w:rFonts w:ascii="Arial" w:hAnsi="Arial" w:cs="Arial"/>
-          <w:sz w:val="20"/>
-        </w:rPr>
-        <w:t xml:space="preserve"> in Azure and </w:t>
-      </w:r>
-      <w:r>
-        <w:rPr>
-          <w:rFonts w:ascii="Arial" w:hAnsi="Arial" w:cs="Arial"/>
-          <w:sz w:val="20"/>
-        </w:rPr>
-        <w:t>on-premises</w:t>
-      </w:r>
-      <w:r>
-        <w:rPr>
-          <w:rFonts w:ascii="Arial" w:hAnsi="Arial" w:cs="Arial"/>
-          <w:sz w:val="20"/>
-        </w:rPr>
-        <w:t>.</w:t>
+        <w:t xml:space="preserve">Skilled </w:t>
+      </w:r>
+      <w:r>
+        <w:rPr>
+          <w:rFonts w:ascii="Arial" w:hAnsi="Arial" w:cs="Arial"/>
+          <w:sz w:val="20"/>
+        </w:rPr>
+        <w:t xml:space="preserve">at </w:t>
+      </w:r>
+      <w:r>
+        <w:rPr>
+          <w:rFonts w:ascii="Arial" w:hAnsi="Arial" w:cs="Arial"/>
+          <w:sz w:val="20"/>
+        </w:rPr>
+        <w:t>designing, development and maintaining large scale enterprise applications.</w:t>
       </w:r>
     </w:p>
     <w:p>
@@ -240,28 +149,7 @@
           <w:rFonts w:ascii="Arial" w:hAnsi="Arial" w:cs="Arial"/>
           <w:sz w:val="20"/>
         </w:rPr>
-        <w:t>Considerable e</w:t>
-      </w:r>
-      <w:r>
-        <w:rPr>
-          <w:rFonts w:ascii="Arial" w:hAnsi="Arial" w:cs="Arial"/>
-          <w:sz w:val="20"/>
-        </w:rPr>
-        <w:t>xperienc</w:t>
-      </w:r>
-      <w:r>
-        <w:rPr>
-          <w:rFonts w:ascii="Arial" w:hAnsi="Arial" w:cs="Arial"/>
-          <w:sz w:val="20"/>
-        </w:rPr>
-        <w:t>e</w:t>
-      </w:r>
-      <w:r>
-        <w:rPr>
-          <w:rFonts w:ascii="Arial" w:hAnsi="Arial" w:cs="Arial"/>
-          <w:sz w:val="20"/>
-        </w:rPr>
-        <w:t xml:space="preserve"> in</w:t>
+        <w:t>Capable in</w:t>
       </w:r>
       <w:r>
         <w:rPr>
@@ -338,14 +226,21 @@
           <w:rFonts w:ascii="Arial" w:hAnsi="Arial" w:cs="Arial"/>
           <w:sz w:val="20"/>
         </w:rPr>
-        <w:t xml:space="preserve">Celebrated </w:t>
-      </w:r>
-      <w:r>
-        <w:rPr>
-          <w:rFonts w:ascii="Arial" w:hAnsi="Arial" w:cs="Arial"/>
-          <w:sz w:val="20"/>
-        </w:rPr>
-        <w:t>lead</w:t>
+        <w:t>L</w:t>
+      </w:r>
+      <w:r>
+        <w:rPr>
+          <w:rFonts w:ascii="Arial" w:hAnsi="Arial" w:cs="Arial"/>
+          <w:sz w:val="20"/>
+        </w:rPr>
+        <w:t>ead</w:t>
+      </w:r>
+      <w:r>
+        <w:rPr>
+          <w:rFonts w:ascii="Arial" w:hAnsi="Arial" w:cs="Arial"/>
+          <w:sz w:val="20"/>
+        </w:rPr>
+        <w:t>er</w:t>
       </w:r>
       <w:r>
         <w:rPr>
@@ -359,7 +254,14 @@
           <w:rFonts w:ascii="Arial" w:hAnsi="Arial" w:cs="Arial"/>
           <w:sz w:val="20"/>
         </w:rPr>
-        <w:t>for solution modernization</w:t>
+        <w:t>in</w:t>
+      </w:r>
+      <w:r>
+        <w:rPr>
+          <w:rFonts w:ascii="Arial" w:hAnsi="Arial" w:cs="Arial"/>
+          <w:sz w:val="20"/>
+        </w:rPr>
+        <w:t xml:space="preserve"> solution modernization</w:t>
       </w:r>
       <w:r>
         <w:rPr>
@@ -373,7 +275,7 @@
           <w:rFonts w:ascii="Arial" w:hAnsi="Arial" w:cs="Arial"/>
           <w:sz w:val="20"/>
         </w:rPr>
-        <w:t xml:space="preserve">and seamless </w:t>
+        <w:t xml:space="preserve">and </w:t>
       </w:r>
       <w:r>
         <w:rPr>
@@ -415,49 +317,63 @@
           <w:rFonts w:ascii="Arial" w:hAnsi="Arial" w:cs="Arial"/>
           <w:sz w:val="20"/>
         </w:rPr>
-        <w:t>Experienced in</w:t>
-      </w:r>
-      <w:r>
-        <w:rPr>
-          <w:rFonts w:ascii="Arial" w:hAnsi="Arial" w:cs="Arial"/>
-          <w:sz w:val="20"/>
-        </w:rPr>
-        <w:t xml:space="preserve"> mana</w:t>
-      </w:r>
-      <w:r>
-        <w:rPr>
-          <w:rFonts w:ascii="Arial" w:hAnsi="Arial" w:cs="Arial"/>
-          <w:sz w:val="20"/>
-        </w:rPr>
-        <w:t>gement</w:t>
-      </w:r>
-      <w:r>
-        <w:rPr>
-          <w:rFonts w:ascii="Arial" w:hAnsi="Arial" w:cs="Arial"/>
-          <w:sz w:val="20"/>
-        </w:rPr>
-        <w:t xml:space="preserve"> and </w:t>
-      </w:r>
-      <w:r>
-        <w:rPr>
-          <w:rFonts w:ascii="Arial" w:hAnsi="Arial" w:cs="Arial"/>
-          <w:sz w:val="20"/>
-        </w:rPr>
-        <w:t>mentorship</w:t>
-      </w:r>
-      <w:r>
-        <w:rPr>
-          <w:rFonts w:ascii="Arial" w:hAnsi="Arial" w:cs="Arial"/>
-          <w:sz w:val="20"/>
-        </w:rPr>
-        <w:t xml:space="preserve"> on</w:t>
-      </w:r>
-      <w:r>
-        <w:rPr>
-          <w:rFonts w:ascii="Arial" w:hAnsi="Arial" w:cs="Arial"/>
-          <w:sz w:val="20"/>
-        </w:rPr>
-        <w:t>/</w:t>
+        <w:t>Established</w:t>
+      </w:r>
+      <w:r>
+        <w:rPr>
+          <w:rFonts w:ascii="Arial" w:hAnsi="Arial" w:cs="Arial"/>
+          <w:sz w:val="20"/>
+        </w:rPr>
+        <w:t xml:space="preserve"> in</w:t>
+      </w:r>
+      <w:r>
+        <w:rPr>
+          <w:rFonts w:ascii="Arial" w:hAnsi="Arial" w:cs="Arial"/>
+          <w:sz w:val="20"/>
+        </w:rPr>
+        <w:t xml:space="preserve"> </w:t>
+      </w:r>
+      <w:r>
+        <w:rPr>
+          <w:rFonts w:ascii="Arial" w:hAnsi="Arial" w:cs="Arial"/>
+          <w:sz w:val="20"/>
+        </w:rPr>
+        <w:t xml:space="preserve">mentoring and </w:t>
+      </w:r>
+      <w:r>
+        <w:rPr>
+          <w:rFonts w:ascii="Arial" w:hAnsi="Arial" w:cs="Arial"/>
+          <w:sz w:val="20"/>
+        </w:rPr>
+        <w:t>mana</w:t>
+      </w:r>
+      <w:r>
+        <w:rPr>
+          <w:rFonts w:ascii="Arial" w:hAnsi="Arial" w:cs="Arial"/>
+          <w:sz w:val="20"/>
+        </w:rPr>
+        <w:t>g</w:t>
+      </w:r>
+      <w:r>
+        <w:rPr>
+          <w:rFonts w:ascii="Arial" w:hAnsi="Arial" w:cs="Arial"/>
+          <w:sz w:val="20"/>
+        </w:rPr>
+        <w:t xml:space="preserve">ing </w:t>
+      </w:r>
+      <w:r>
+        <w:rPr>
+          <w:rFonts w:ascii="Arial" w:hAnsi="Arial" w:cs="Arial"/>
+          <w:sz w:val="20"/>
+        </w:rPr>
+        <w:t>on</w:t>
+      </w:r>
+      <w:r>
+        <w:rPr>
+          <w:rFonts w:ascii="Arial" w:hAnsi="Arial" w:cs="Arial"/>
+          <w:sz w:val="20"/>
+        </w:rPr>
+        <w:t xml:space="preserve"> premise and </w:t>
       </w:r>
       <w:r>
         <w:rPr>
@@ -513,7 +429,56 @@
           <w:rFonts w:ascii="Arial" w:hAnsi="Arial" w:cs="Arial"/>
           <w:sz w:val="20"/>
         </w:rPr>
-        <w:t xml:space="preserve">MS. Certified </w:t>
+        <w:t>Comfortable working on mission critical, complex problem in high pressure environment.</w:t>
+      </w:r>
+    </w:p>
+    <w:p>
+      <w:pPr>
+        <w:pStyle w:val="Achievement"/>
+        <w:numPr>
+          <w:ilvl w:val="0"/>
+          <w:numId w:val="11"/>
+        </w:numPr>
+        <w:jc w:val="left"/>
+        <w:rPr>
+          <w:rFonts w:ascii="Arial" w:hAnsi="Arial" w:cs="Arial"/>
+          <w:sz w:val="20"/>
+        </w:rPr>
+      </w:pPr>
+      <w:r>
+        <w:rPr>
+          <w:rFonts w:ascii="Arial" w:hAnsi="Arial" w:cs="Arial"/>
+          <w:sz w:val="20"/>
+        </w:rPr>
+        <w:t>M</w:t>
+      </w:r>
+      <w:r>
+        <w:rPr>
+          <w:rFonts w:ascii="Arial" w:hAnsi="Arial" w:cs="Arial"/>
+          <w:sz w:val="20"/>
+        </w:rPr>
+        <w:t>icrosoft</w:t>
+      </w:r>
+      <w:r>
+        <w:rPr>
+          <w:rFonts w:ascii="Arial" w:hAnsi="Arial" w:cs="Arial"/>
+          <w:sz w:val="20"/>
+        </w:rPr>
+        <w:t xml:space="preserve"> </w:t>
+      </w:r>
+      <w:r>
+        <w:rPr>
+          <w:rFonts w:ascii="Arial" w:hAnsi="Arial" w:cs="Arial"/>
+          <w:sz w:val="20"/>
+        </w:rPr>
+        <w:t>c</w:t>
+      </w:r>
+      <w:r>
+        <w:rPr>
+          <w:rFonts w:ascii="Arial" w:hAnsi="Arial" w:cs="Arial"/>
+          <w:sz w:val="20"/>
+        </w:rPr>
+        <w:t xml:space="preserve">ertified </w:t>
       </w:r>
       <w:r>
         <w:rPr>
@@ -527,7 +492,21 @@
           <w:rFonts w:ascii="Arial" w:hAnsi="Arial" w:cs="Arial"/>
           <w:sz w:val="20"/>
         </w:rPr>
-        <w:t xml:space="preserve"> Web, Windows, and Azure </w:t>
+        <w:t xml:space="preserve"> Web, Windows, and Azure</w:t>
+      </w:r>
+      <w:r>
+        <w:rPr>
+          <w:rFonts w:ascii="Arial" w:hAnsi="Arial" w:cs="Arial"/>
+          <w:sz w:val="20"/>
+        </w:rPr>
+        <w:t xml:space="preserve"> cloud</w:t>
+      </w:r>
+      <w:r>
+        <w:rPr>
+          <w:rFonts w:ascii="Arial" w:hAnsi="Arial" w:cs="Arial"/>
+          <w:sz w:val="20"/>
+        </w:rPr>
+        <w:t xml:space="preserve"> </w:t>
       </w:r>
       <w:r>
         <w:rPr>
@@ -535,6 +514,34 @@
           <w:sz w:val="20"/>
         </w:rPr>
         <w:t>development.</w:t>
+      </w:r>
+    </w:p>
+    <w:p>
+      <w:pPr>
+        <w:pStyle w:val="Achievement"/>
+        <w:numPr>
+          <w:ilvl w:val="0"/>
+          <w:numId w:val="11"/>
+        </w:numPr>
+        <w:jc w:val="left"/>
+        <w:rPr>
+          <w:rFonts w:ascii="Arial" w:hAnsi="Arial" w:cs="Arial"/>
+          <w:sz w:val="20"/>
+        </w:rPr>
+      </w:pPr>
+      <w:r>
+        <w:rPr>
+          <w:rFonts w:ascii="Arial" w:hAnsi="Arial" w:cs="Arial"/>
+          <w:sz w:val="20"/>
+        </w:rPr>
+        <w:t xml:space="preserve">Technology enthusiast, </w:t>
+      </w:r>
+      <w:r>
+        <w:rPr>
+          <w:rFonts w:ascii="Arial" w:hAnsi="Arial" w:cs="Arial"/>
+          <w:sz w:val="20"/>
+        </w:rPr>
+        <w:t>always ready to learn new skills.</w:t>
       </w:r>
     </w:p>
     <w:p>
@@ -554,179 +561,6 @@
     </w:p>
     <w:p>
       <w:pPr>
-        <w:jc w:val="both"/>
-        <w:rPr>
-          <w:rFonts w:ascii="Arial" w:hAnsi="Arial" w:cs="Arial"/>
-          <w:sz w:val="24"/>
-          <w:szCs w:val="24"/>
-        </w:rPr>
-      </w:pPr>
-      <w:r>
-        <w:rPr>
-          <w:rFonts w:ascii="Arial" w:hAnsi="Arial" w:cs="Arial"/>
-          <w:b/>
-          <w:bCs/>
-          <w:sz w:val="24"/>
-          <w:szCs w:val="24"/>
-        </w:rPr>
-        <w:t xml:space="preserve">Hands on experience </w:t>
-      </w:r>
-      <w:r>
-        <w:rPr>
-          <w:rFonts w:ascii="Arial" w:hAnsi="Arial" w:cs="Arial"/>
-          <w:sz w:val="20"/>
-          <w:szCs w:val="20"/>
-        </w:rPr>
-        <w:t>in-order</w:t>
-      </w:r>
-      <w:r>
-        <w:rPr>
-          <w:rFonts w:ascii="Arial" w:hAnsi="Arial" w:cs="Arial"/>
-          <w:sz w:val="20"/>
-          <w:szCs w:val="20"/>
-        </w:rPr>
-        <w:t xml:space="preserve"> of strength</w:t>
-      </w:r>
-    </w:p>
-    <w:p>
-      <w:pPr>
-        <w:pStyle w:val="NoSpacing"/>
-      </w:pPr>
-      <w:r>
-        <w:t>ASP.Net WebForms, MVC, Azure services, C#</w:t>
-      </w:r>
-    </w:p>
-    <w:p>
-      <w:pPr>
-        <w:pStyle w:val="NoSpacing"/>
-        <w:rPr>
-          <w:sz w:val="20"/>
-          <w:szCs w:val="20"/>
-        </w:rPr>
-      </w:pPr>
-      <w:r>
-        <w:t>HTML, CSS, JavaScript</w:t>
-      </w:r>
-    </w:p>
-    <w:p>
-      <w:pPr>
-        <w:pStyle w:val="NoSpacing"/>
-        <w:rPr>
-          <w:sz w:val="20"/>
-          <w:szCs w:val="20"/>
-        </w:rPr>
-      </w:pPr>
-      <w:r>
-        <w:t>Database designing and TSQL using Sql server</w:t>
-      </w:r>
-    </w:p>
-    <w:p>
-      <w:pPr>
-        <w:pStyle w:val="NoSpacing"/>
-        <w:rPr>
-          <w:rFonts w:ascii="Arial" w:hAnsi="Arial" w:cs="Arial"/>
-          <w:sz w:val="20"/>
-          <w:szCs w:val="20"/>
-        </w:rPr>
-      </w:pPr>
-      <w:r>
-        <w:t xml:space="preserve">Share Point </w:t>
-      </w:r>
-    </w:p>
-    <w:p>
-      <w:pPr>
-        <w:pStyle w:val="NoSpacing"/>
-        <w:rPr>
-          <w:rFonts w:ascii="Arial" w:hAnsi="Arial" w:cs="Arial"/>
-          <w:sz w:val="20"/>
-          <w:szCs w:val="20"/>
-        </w:rPr>
-      </w:pPr>
-      <w:r>
-        <w:t>TFS and Azure</w:t>
-      </w:r>
-      <w:r>
-        <w:t xml:space="preserve"> Devops</w:t>
-      </w:r>
-      <w:r>
-        <w:t xml:space="preserve"> CI/CD</w:t>
-      </w:r>
-      <w:r>
-        <w:t xml:space="preserve"> automation</w:t>
-      </w:r>
-    </w:p>
-    <w:p>
-      <w:pPr>
-        <w:pStyle w:val="NoSpacing"/>
-        <w:rPr>
-          <w:rFonts w:ascii="Arial" w:hAnsi="Arial" w:cs="Arial"/>
-          <w:sz w:val="20"/>
-          <w:szCs w:val="20"/>
-        </w:rPr>
-      </w:pPr>
-      <w:r>
-        <w:t>React</w:t>
-      </w:r>
-    </w:p>
-    <w:p>
-      <w:pPr>
-        <w:pStyle w:val="NoSpacing"/>
-        <w:rPr>
-          <w:sz w:val="20"/>
-          <w:szCs w:val="20"/>
-        </w:rPr>
-      </w:pPr>
-      <w:r>
-        <w:t>Powershell</w:t>
-      </w:r>
-    </w:p>
-    <w:p>
-      <w:pPr>
-        <w:pStyle w:val="NoSpacing"/>
-        <w:rPr>
-          <w:rFonts w:ascii="Arial" w:hAnsi="Arial" w:cs="Arial"/>
-          <w:sz w:val="20"/>
-          <w:szCs w:val="20"/>
-        </w:rPr>
-      </w:pPr>
-      <w:r>
-        <w:t>PHP</w:t>
-      </w:r>
-    </w:p>
-    <w:p>
-      <w:pPr>
-        <w:pStyle w:val="NoSpacing"/>
-        <w:rPr>
-          <w:rFonts w:ascii="Arial" w:hAnsi="Arial" w:cs="Arial"/>
-          <w:sz w:val="20"/>
-          <w:szCs w:val="20"/>
-        </w:rPr>
-      </w:pPr>
-      <w:r>
-        <w:t>Visual Basic</w:t>
-      </w:r>
-    </w:p>
-    <w:p>
-      <w:pPr>
-        <w:pStyle w:val="NoSpacing"/>
-        <w:rPr>
-          <w:rFonts w:ascii="Arial" w:hAnsi="Arial" w:cs="Arial"/>
-          <w:sz w:val="20"/>
-          <w:szCs w:val="20"/>
-        </w:rPr>
-      </w:pPr>
-      <w:r>
-        <w:t xml:space="preserve">And </w:t>
-      </w:r>
-      <w:r>
-        <w:t>Win forms</w:t>
-      </w:r>
-      <w:r>
-        <w:t>…</w:t>
-      </w:r>
-    </w:p>
-    <w:p>
-      <w:pPr>
         <w:pStyle w:val="NoSpacing"/>
       </w:pPr>
     </w:p>
@@ -796,13 +630,23 @@
           <w:szCs w:val="22"/>
         </w:rPr>
       </w:pPr>
+      <w:proofErr w:type="spellStart"/>
       <w:r>
         <w:rPr>
           <w:rFonts w:ascii="Arial" w:hAnsi="Arial" w:cs="Arial"/>
           <w:b/>
           <w:bCs/>
         </w:rPr>
-        <w:t xml:space="preserve">AbacusNext </w:t>
+        <w:t>AbacusNext</w:t>
+      </w:r>
+      <w:proofErr w:type="spellEnd"/>
+      <w:r>
+        <w:rPr>
+          <w:rFonts w:ascii="Arial" w:hAnsi="Arial" w:cs="Arial"/>
+          <w:b/>
+          <w:bCs/>
+        </w:rPr>
+        <w:t xml:space="preserve"> </w:t>
       </w:r>
       <w:r>
         <w:rPr>
@@ -910,7 +754,14 @@
           <w:rFonts w:ascii="Arial" w:hAnsi="Arial" w:cs="Arial"/>
           <w:sz w:val="20"/>
         </w:rPr>
-        <w:t>system</w:t>
+        <w:t>S</w:t>
+      </w:r>
+      <w:r>
+        <w:rPr>
+          <w:rFonts w:ascii="Arial" w:hAnsi="Arial" w:cs="Arial"/>
+          <w:sz w:val="20"/>
+        </w:rPr>
+        <w:t>ystem</w:t>
       </w:r>
       <w:r>
         <w:rPr>
@@ -975,6 +826,7 @@
         </w:rPr>
         <w:t xml:space="preserve">, </w:t>
       </w:r>
+      <w:proofErr w:type="gramStart"/>
       <w:r>
         <w:rPr>
           <w:rFonts w:ascii="Arial" w:hAnsi="Arial" w:cs="Arial"/>
@@ -982,6 +834,7 @@
         </w:rPr>
         <w:t>maintenance</w:t>
       </w:r>
+      <w:proofErr w:type="gramEnd"/>
       <w:r>
         <w:rPr>
           <w:rFonts w:ascii="Arial" w:hAnsi="Arial" w:cs="Arial"/>
@@ -1101,12 +954,21 @@
         </w:rPr>
         <w:t xml:space="preserve">, </w:t>
       </w:r>
-      <w:r>
-        <w:rPr>
-          <w:rFonts w:ascii="Arial" w:hAnsi="Arial" w:cs="Arial"/>
-          <w:sz w:val="20"/>
-        </w:rPr>
-        <w:t xml:space="preserve">sql </w:t>
+      <w:proofErr w:type="spellStart"/>
+      <w:r>
+        <w:rPr>
+          <w:rFonts w:ascii="Arial" w:hAnsi="Arial" w:cs="Arial"/>
+          <w:sz w:val="20"/>
+        </w:rPr>
+        <w:t>sql</w:t>
+      </w:r>
+      <w:proofErr w:type="spellEnd"/>
+      <w:r>
+        <w:rPr>
+          <w:rFonts w:ascii="Arial" w:hAnsi="Arial" w:cs="Arial"/>
+          <w:sz w:val="20"/>
+        </w:rPr>
+        <w:t xml:space="preserve"> </w:t>
       </w:r>
       <w:r>
         <w:rPr>
@@ -1161,6 +1023,35 @@
           <w:numId w:val="3"/>
         </w:numPr>
         <w:spacing w:after="0"/>
+        <w:rPr>
+          <w:rFonts w:ascii="Arial" w:hAnsi="Arial" w:cs="Arial"/>
+          <w:sz w:val="20"/>
+        </w:rPr>
+      </w:pPr>
+      <w:r>
+        <w:rPr>
+          <w:rFonts w:ascii="Arial" w:hAnsi="Arial" w:cs="Arial"/>
+          <w:sz w:val="20"/>
+        </w:rPr>
+        <w:t xml:space="preserve">Active member of architecture team, </w:t>
+      </w:r>
+      <w:r>
+        <w:rPr>
+          <w:rFonts w:ascii="Arial" w:hAnsi="Arial" w:cs="Arial"/>
+          <w:sz w:val="20"/>
+        </w:rPr>
+        <w:t>responsible for evaluating and validating new design</w:t>
+      </w:r>
+    </w:p>
+    <w:p>
+      <w:pPr>
+        <w:pStyle w:val="Achievement"/>
+        <w:numPr>
+          <w:ilvl w:val="0"/>
+          <w:numId w:val="0"/>
+        </w:numPr>
+        <w:spacing w:after="0"/>
+        <w:ind w:left="720"/>
         <w:jc w:val="left"/>
         <w:rPr>
           <w:rFonts w:ascii="Arial" w:hAnsi="Arial" w:cs="Arial"/>
@@ -1172,7 +1063,28 @@
           <w:rFonts w:ascii="Arial" w:hAnsi="Arial" w:cs="Arial"/>
           <w:sz w:val="20"/>
         </w:rPr>
-        <w:t>Actively working on modernizing our development environment.</w:t>
+        <w:t xml:space="preserve">and architectural patterns, new </w:t>
+      </w:r>
+      <w:r>
+        <w:rPr>
+          <w:rFonts w:ascii="Arial" w:hAnsi="Arial" w:cs="Arial"/>
+          <w:sz w:val="20"/>
+        </w:rPr>
+        <w:t>tools,</w:t>
+      </w:r>
+      <w:r>
+        <w:rPr>
+          <w:rFonts w:ascii="Arial" w:hAnsi="Arial" w:cs="Arial"/>
+          <w:sz w:val="20"/>
+        </w:rPr>
+        <w:t xml:space="preserve"> and framework</w:t>
+      </w:r>
+      <w:r>
+        <w:rPr>
+          <w:rFonts w:ascii="Arial" w:hAnsi="Arial" w:cs="Arial"/>
+          <w:sz w:val="20"/>
+        </w:rPr>
+        <w:t>.</w:t>
       </w:r>
     </w:p>
     <w:p>
@@ -1194,7 +1106,28 @@
           <w:rFonts w:ascii="Arial" w:hAnsi="Arial" w:cs="Arial"/>
           <w:sz w:val="20"/>
         </w:rPr>
-        <w:t>Introduced and developed microservices to complement a legacy gigantic monolithic cloud native application.</w:t>
+        <w:t>Actively working on modernizing</w:t>
+      </w:r>
+      <w:r>
+        <w:rPr>
+          <w:rFonts w:ascii="Arial" w:hAnsi="Arial" w:cs="Arial"/>
+          <w:sz w:val="20"/>
+        </w:rPr>
+        <w:t xml:space="preserve"> core enterprise using event-driven </w:t>
+      </w:r>
+      <w:r>
+        <w:rPr>
+          <w:rFonts w:ascii="Arial" w:hAnsi="Arial" w:cs="Arial"/>
+          <w:sz w:val="20"/>
+        </w:rPr>
+        <w:t>architecture</w:t>
+      </w:r>
+      <w:r>
+        <w:rPr>
+          <w:rFonts w:ascii="Arial" w:hAnsi="Arial" w:cs="Arial"/>
+          <w:sz w:val="20"/>
+        </w:rPr>
+        <w:t>.</w:t>
       </w:r>
     </w:p>
     <w:p>
@@ -1216,21 +1149,7 @@
           <w:rFonts w:ascii="Arial" w:hAnsi="Arial" w:cs="Arial"/>
           <w:sz w:val="20"/>
         </w:rPr>
-        <w:t xml:space="preserve">Improved/Repaired data audits on databases and generated </w:t>
-      </w:r>
-      <w:r>
-        <w:rPr>
-          <w:rFonts w:ascii="Arial" w:hAnsi="Arial" w:cs="Arial"/>
-          <w:sz w:val="20"/>
-        </w:rPr>
-        <w:t xml:space="preserve">multiple </w:t>
-      </w:r>
-      <w:r>
-        <w:rPr>
-          <w:rFonts w:ascii="Arial" w:hAnsi="Arial" w:cs="Arial"/>
-          <w:sz w:val="20"/>
-        </w:rPr>
-        <w:t>useful report reports to make finance team shine.</w:t>
+        <w:t>Implementing log analytics and monitoring tools for predictable, performance, resilience, and scalability</w:t>
       </w:r>
     </w:p>
     <w:p>
@@ -1252,21 +1171,7 @@
           <w:rFonts w:ascii="Arial" w:hAnsi="Arial" w:cs="Arial"/>
           <w:sz w:val="20"/>
         </w:rPr>
-        <w:t>Automated many da</w:t>
-      </w:r>
-      <w:r>
-        <w:rPr>
-          <w:rFonts w:ascii="Arial" w:hAnsi="Arial" w:cs="Arial"/>
-          <w:sz w:val="20"/>
-        </w:rPr>
-        <w:t>ily</w:t>
-      </w:r>
-      <w:r>
-        <w:rPr>
-          <w:rFonts w:ascii="Arial" w:hAnsi="Arial" w:cs="Arial"/>
-          <w:sz w:val="20"/>
-        </w:rPr>
-        <w:t xml:space="preserve"> task for support team to make their life easier. </w:t>
+        <w:t>Managing team and mentoring developers.</w:t>
       </w:r>
     </w:p>
     <w:p>
@@ -1288,6 +1193,49 @@
           <w:rFonts w:ascii="Arial" w:hAnsi="Arial" w:cs="Arial"/>
           <w:sz w:val="20"/>
         </w:rPr>
+        <w:t>Automat</w:t>
+      </w:r>
+      <w:r>
+        <w:rPr>
+          <w:rFonts w:ascii="Arial" w:hAnsi="Arial" w:cs="Arial"/>
+          <w:sz w:val="20"/>
+        </w:rPr>
+        <w:t>ing</w:t>
+      </w:r>
+      <w:r>
+        <w:rPr>
+          <w:rFonts w:ascii="Arial" w:hAnsi="Arial" w:cs="Arial"/>
+          <w:sz w:val="20"/>
+        </w:rPr>
+        <w:t xml:space="preserve"> </w:t>
+      </w:r>
+      <w:r>
+        <w:rPr>
+          <w:rFonts w:ascii="Arial" w:hAnsi="Arial" w:cs="Arial"/>
+          <w:sz w:val="20"/>
+        </w:rPr>
+        <w:t>repeated manual tasks to server customers faster and increased reliability.</w:t>
+      </w:r>
+    </w:p>
+    <w:p>
+      <w:pPr>
+        <w:pStyle w:val="Achievement"/>
+        <w:numPr>
+          <w:ilvl w:val="0"/>
+          <w:numId w:val="3"/>
+        </w:numPr>
+        <w:spacing w:after="0"/>
+        <w:jc w:val="left"/>
+        <w:rPr>
+          <w:rFonts w:ascii="Arial" w:hAnsi="Arial" w:cs="Arial"/>
+          <w:sz w:val="20"/>
+        </w:rPr>
+      </w:pPr>
+      <w:r>
+        <w:rPr>
+          <w:rFonts w:ascii="Arial" w:hAnsi="Arial" w:cs="Arial"/>
+          <w:sz w:val="20"/>
+        </w:rPr>
         <w:t xml:space="preserve">Improved repos, </w:t>
       </w:r>
       <w:r>
@@ -1316,7 +1264,14 @@
           <w:rFonts w:ascii="Arial" w:hAnsi="Arial" w:cs="Arial"/>
           <w:sz w:val="20"/>
         </w:rPr>
-        <w:t>-CD pipeline to make deliverable smooth and make developers and PMs happy</w:t>
+        <w:t xml:space="preserve">-CD pipeline to make deliverable smooth and </w:t>
+      </w:r>
+      <w:r>
+        <w:rPr>
+          <w:rFonts w:ascii="Arial" w:hAnsi="Arial" w:cs="Arial"/>
+          <w:sz w:val="20"/>
+        </w:rPr>
+        <w:t>faster</w:t>
       </w:r>
       <w:r>
         <w:rPr>
@@ -1324,6 +1279,28 @@
           <w:sz w:val="20"/>
         </w:rPr>
         <w:t>.</w:t>
+      </w:r>
+    </w:p>
+    <w:p>
+      <w:pPr>
+        <w:pStyle w:val="Achievement"/>
+        <w:numPr>
+          <w:ilvl w:val="0"/>
+          <w:numId w:val="3"/>
+        </w:numPr>
+        <w:spacing w:after="0"/>
+        <w:jc w:val="left"/>
+        <w:rPr>
+          <w:rFonts w:ascii="Arial" w:hAnsi="Arial" w:cs="Arial"/>
+          <w:sz w:val="20"/>
+        </w:rPr>
+      </w:pPr>
+      <w:r>
+        <w:rPr>
+          <w:rFonts w:ascii="Arial" w:hAnsi="Arial" w:cs="Arial"/>
+          <w:sz w:val="20"/>
+        </w:rPr>
+        <w:t>Writing and overseeing technical and non-technical documentation.</w:t>
       </w:r>
     </w:p>
     <w:p>
@@ -1400,7 +1377,7 @@
           <w:sz w:val="20"/>
           <w:szCs w:val="20"/>
         </w:rPr>
-        <w:t>d</w:t>
+        <w:t>Senior d</w:t>
       </w:r>
       <w:r>
         <w:rPr>
@@ -1443,14 +1420,14 @@
           <w:rFonts w:ascii="Arial" w:hAnsi="Arial" w:cs="Arial"/>
           <w:sz w:val="20"/>
         </w:rPr>
-        <w:t>D</w:t>
-      </w:r>
-      <w:r>
-        <w:rPr>
-          <w:rFonts w:ascii="Arial" w:hAnsi="Arial" w:cs="Arial"/>
-          <w:sz w:val="20"/>
-        </w:rPr>
-        <w:t>atabase and application designing,</w:t>
+        <w:t>Architecture and database</w:t>
+      </w:r>
+      <w:r>
+        <w:rPr>
+          <w:rFonts w:ascii="Arial" w:hAnsi="Arial" w:cs="Arial"/>
+          <w:sz w:val="20"/>
+        </w:rPr>
+        <w:t xml:space="preserve"> designing,</w:t>
       </w:r>
       <w:r>
         <w:rPr>
@@ -1475,7 +1452,6 @@
           <w:numId w:val="0"/>
         </w:numPr>
         <w:spacing w:after="0"/>
-        <w:ind w:left="234"/>
         <w:jc w:val="left"/>
         <w:rPr>
           <w:rFonts w:ascii="Arial" w:hAnsi="Arial" w:cs="Arial"/>
@@ -1493,23 +1469,30 @@
         <w:spacing w:after="0"/>
         <w:jc w:val="left"/>
         <w:rPr>
-          <w:rFonts w:asciiTheme="minorHAnsi" w:eastAsiaTheme="minorEastAsia" w:hAnsiTheme="minorHAnsi" w:cstheme="minorBidi"/>
-          <w:sz w:val="20"/>
-        </w:rPr>
-      </w:pPr>
-      <w:r>
-        <w:rPr>
-          <w:rFonts w:ascii="Arial" w:hAnsi="Arial" w:cs="Arial"/>
-          <w:sz w:val="20"/>
-        </w:rPr>
-        <w:t>D</w:t>
-      </w:r>
-      <w:r>
-        <w:rPr>
-          <w:rFonts w:ascii="Arial" w:hAnsi="Arial" w:cs="Arial"/>
-          <w:sz w:val="20"/>
-        </w:rPr>
-        <w:t>esigned</w:t>
+          <w:rFonts w:ascii="Arial" w:hAnsi="Arial" w:cs="Arial"/>
+          <w:sz w:val="20"/>
+        </w:rPr>
+      </w:pPr>
+      <w:r>
+        <w:rPr>
+          <w:rFonts w:ascii="Arial" w:hAnsi="Arial" w:cs="Arial"/>
+          <w:sz w:val="20"/>
+        </w:rPr>
+        <w:t>Implement</w:t>
+      </w:r>
+      <w:r>
+        <w:rPr>
+          <w:rFonts w:ascii="Arial" w:hAnsi="Arial" w:cs="Arial"/>
+          <w:sz w:val="20"/>
+        </w:rPr>
+        <w:t xml:space="preserve"> CI-CD pipelines</w:t>
+      </w:r>
+      <w:r>
+        <w:rPr>
+          <w:rFonts w:ascii="Arial" w:hAnsi="Arial" w:cs="Arial"/>
+          <w:sz w:val="20"/>
+        </w:rPr>
+        <w:t>, coding standards</w:t>
       </w:r>
       <w:r>
         <w:rPr>
@@ -1523,56 +1506,7 @@
           <w:rFonts w:ascii="Arial" w:hAnsi="Arial" w:cs="Arial"/>
           <w:sz w:val="20"/>
         </w:rPr>
-        <w:t xml:space="preserve"> led the development </w:t>
-      </w:r>
-      <w:r>
-        <w:rPr>
-          <w:rFonts w:ascii="Arial" w:hAnsi="Arial" w:cs="Arial"/>
-          <w:sz w:val="20"/>
-        </w:rPr>
-        <w:t xml:space="preserve">of an </w:t>
-      </w:r>
-      <w:r>
-        <w:rPr>
-          <w:rFonts w:ascii="Arial" w:hAnsi="Arial" w:cs="Arial"/>
-          <w:sz w:val="20"/>
-        </w:rPr>
-        <w:t>API</w:t>
-      </w:r>
-      <w:r>
-        <w:rPr>
-          <w:rFonts w:ascii="Arial" w:hAnsi="Arial" w:cs="Arial"/>
-          <w:sz w:val="20"/>
-        </w:rPr>
-        <w:t xml:space="preserve"> project</w:t>
-      </w:r>
-      <w:r>
-        <w:rPr>
-          <w:rFonts w:ascii="Arial" w:hAnsi="Arial" w:cs="Arial"/>
-          <w:sz w:val="20"/>
-        </w:rPr>
-        <w:t xml:space="preserve"> </w:t>
-      </w:r>
-      <w:r>
-        <w:rPr>
-          <w:rFonts w:ascii="Arial" w:hAnsi="Arial" w:cs="Arial"/>
-          <w:sz w:val="20"/>
-        </w:rPr>
-        <w:t xml:space="preserve">based on home grown multiple legacy </w:t>
-      </w:r>
-      <w:r>
-        <w:rPr>
-          <w:rFonts w:ascii="Arial" w:hAnsi="Arial" w:cs="Arial"/>
-          <w:sz w:val="20"/>
-        </w:rPr>
-        <w:t>solutions</w:t>
-      </w:r>
-      <w:r>
-        <w:rPr>
-          <w:rFonts w:ascii="Arial" w:hAnsi="Arial" w:cs="Arial"/>
-          <w:sz w:val="20"/>
-        </w:rPr>
-        <w:t>.</w:t>
+        <w:t xml:space="preserve"> quality gates</w:t>
       </w:r>
     </w:p>
     <w:p>
@@ -1594,15 +1528,70 @@
           <w:rFonts w:ascii="Arial" w:hAnsi="Arial" w:cs="Arial"/>
           <w:sz w:val="20"/>
         </w:rPr>
-        <w:lastRenderedPageBreak/>
-        <w:t xml:space="preserve">Led the </w:t>
-      </w:r>
-      <w:r>
-        <w:rPr>
-          <w:rFonts w:ascii="Arial" w:hAnsi="Arial" w:cs="Arial"/>
-          <w:sz w:val="20"/>
-        </w:rPr>
-        <w:t>team of front and backend developers on and offshore, developing new features</w:t>
+        <w:t>D</w:t>
+      </w:r>
+      <w:r>
+        <w:rPr>
+          <w:rFonts w:ascii="Arial" w:hAnsi="Arial" w:cs="Arial"/>
+          <w:sz w:val="20"/>
+        </w:rPr>
+        <w:t>esigned</w:t>
+      </w:r>
+      <w:r>
+        <w:rPr>
+          <w:rFonts w:ascii="Arial" w:hAnsi="Arial" w:cs="Arial"/>
+          <w:sz w:val="20"/>
+        </w:rPr>
+        <w:t xml:space="preserve"> and</w:t>
+      </w:r>
+      <w:r>
+        <w:rPr>
+          <w:rFonts w:ascii="Arial" w:hAnsi="Arial" w:cs="Arial"/>
+          <w:sz w:val="20"/>
+        </w:rPr>
+        <w:t xml:space="preserve"> led the development </w:t>
+      </w:r>
+      <w:r>
+        <w:rPr>
+          <w:rFonts w:ascii="Arial" w:hAnsi="Arial" w:cs="Arial"/>
+          <w:sz w:val="20"/>
+        </w:rPr>
+        <w:t xml:space="preserve">of an </w:t>
+      </w:r>
+      <w:r>
+        <w:rPr>
+          <w:rFonts w:ascii="Arial" w:hAnsi="Arial" w:cs="Arial"/>
+          <w:sz w:val="20"/>
+        </w:rPr>
+        <w:t>API</w:t>
+      </w:r>
+      <w:r>
+        <w:rPr>
+          <w:rFonts w:ascii="Arial" w:hAnsi="Arial" w:cs="Arial"/>
+          <w:sz w:val="20"/>
+        </w:rPr>
+        <w:t xml:space="preserve"> project</w:t>
+      </w:r>
+      <w:r>
+        <w:rPr>
+          <w:rFonts w:ascii="Arial" w:hAnsi="Arial" w:cs="Arial"/>
+          <w:sz w:val="20"/>
+        </w:rPr>
+        <w:t xml:space="preserve"> </w:t>
+      </w:r>
+      <w:r>
+        <w:rPr>
+          <w:rFonts w:ascii="Arial" w:hAnsi="Arial" w:cs="Arial"/>
+          <w:sz w:val="20"/>
+        </w:rPr>
+        <w:t xml:space="preserve">based on home grown multiple legacy </w:t>
+      </w:r>
+      <w:r>
+        <w:rPr>
+          <w:rFonts w:ascii="Arial" w:hAnsi="Arial" w:cs="Arial"/>
+          <w:sz w:val="20"/>
+        </w:rPr>
+        <w:t>solutions</w:t>
       </w:r>
       <w:r>
         <w:rPr>
@@ -1631,6 +1620,63 @@
           <w:rFonts w:ascii="Arial" w:hAnsi="Arial" w:cs="Arial"/>
           <w:sz w:val="20"/>
         </w:rPr>
+        <w:t xml:space="preserve">Led </w:t>
+      </w:r>
+      <w:r>
+        <w:rPr>
+          <w:rFonts w:ascii="Arial" w:hAnsi="Arial" w:cs="Arial"/>
+          <w:sz w:val="20"/>
+        </w:rPr>
+        <w:t>and mentor</w:t>
+      </w:r>
+      <w:r>
+        <w:rPr>
+          <w:rFonts w:ascii="Arial" w:hAnsi="Arial" w:cs="Arial"/>
+          <w:sz w:val="20"/>
+        </w:rPr>
+        <w:t>ed</w:t>
+      </w:r>
+      <w:r>
+        <w:rPr>
+          <w:rFonts w:ascii="Arial" w:hAnsi="Arial" w:cs="Arial"/>
+          <w:sz w:val="20"/>
+        </w:rPr>
+        <w:t xml:space="preserve"> a </w:t>
+      </w:r>
+      <w:r>
+        <w:rPr>
+          <w:rFonts w:ascii="Arial" w:hAnsi="Arial" w:cs="Arial"/>
+          <w:sz w:val="20"/>
+        </w:rPr>
+        <w:t xml:space="preserve">team of front and backend </w:t>
+      </w:r>
+      <w:r>
+        <w:rPr>
+          <w:rFonts w:ascii="Arial" w:hAnsi="Arial" w:cs="Arial"/>
+          <w:sz w:val="20"/>
+        </w:rPr>
+        <w:t>developers for 6 months through a crisis.</w:t>
+      </w:r>
+    </w:p>
+    <w:p>
+      <w:pPr>
+        <w:pStyle w:val="Achievement"/>
+        <w:numPr>
+          <w:ilvl w:val="0"/>
+          <w:numId w:val="3"/>
+        </w:numPr>
+        <w:spacing w:after="0"/>
+        <w:jc w:val="left"/>
+        <w:rPr>
+          <w:rFonts w:asciiTheme="minorHAnsi" w:eastAsiaTheme="minorEastAsia" w:hAnsiTheme="minorHAnsi" w:cstheme="minorBidi"/>
+          <w:sz w:val="20"/>
+        </w:rPr>
+      </w:pPr>
+      <w:r>
+        <w:rPr>
+          <w:rFonts w:ascii="Arial" w:hAnsi="Arial" w:cs="Arial"/>
+          <w:sz w:val="20"/>
+        </w:rPr>
         <w:t>Played</w:t>
       </w:r>
       <w:r>
@@ -1667,6 +1713,85 @@
           <w:sz w:val="20"/>
         </w:rPr>
         <w:t xml:space="preserve"> from SharePoint 2010 to SharePoint 2016.</w:t>
+      </w:r>
+    </w:p>
+    <w:p>
+      <w:pPr>
+        <w:pStyle w:val="Achievement"/>
+        <w:numPr>
+          <w:ilvl w:val="0"/>
+          <w:numId w:val="3"/>
+        </w:numPr>
+        <w:spacing w:after="0"/>
+        <w:jc w:val="left"/>
+        <w:rPr>
+          <w:rFonts w:asciiTheme="minorHAnsi" w:eastAsiaTheme="minorEastAsia" w:hAnsiTheme="minorHAnsi" w:cstheme="minorBidi"/>
+          <w:sz w:val="20"/>
+        </w:rPr>
+      </w:pPr>
+      <w:r>
+        <w:rPr>
+          <w:rFonts w:ascii="Arial" w:hAnsi="Arial" w:cs="Arial"/>
+          <w:sz w:val="20"/>
+        </w:rPr>
+        <w:t>Wrote and presented</w:t>
+      </w:r>
+      <w:r>
+        <w:rPr>
+          <w:rFonts w:ascii="Arial" w:hAnsi="Arial" w:cs="Arial"/>
+          <w:sz w:val="20"/>
+        </w:rPr>
+        <w:t xml:space="preserve"> technical and non-technical documentation</w:t>
+      </w:r>
+      <w:r>
+        <w:rPr>
+          <w:rFonts w:ascii="Arial" w:hAnsi="Arial" w:cs="Arial"/>
+          <w:sz w:val="20"/>
+        </w:rPr>
+        <w:t>.</w:t>
+      </w:r>
+    </w:p>
+    <w:p>
+      <w:pPr>
+        <w:pStyle w:val="Achievement"/>
+        <w:numPr>
+          <w:ilvl w:val="0"/>
+          <w:numId w:val="3"/>
+        </w:numPr>
+        <w:spacing w:after="0"/>
+        <w:jc w:val="left"/>
+        <w:rPr>
+          <w:rFonts w:asciiTheme="minorHAnsi" w:eastAsiaTheme="minorEastAsia" w:hAnsiTheme="minorHAnsi" w:cstheme="minorBidi"/>
+          <w:sz w:val="20"/>
+        </w:rPr>
+      </w:pPr>
+      <w:r>
+        <w:rPr>
+          <w:rFonts w:ascii="Arial" w:hAnsi="Arial" w:cs="Arial"/>
+          <w:sz w:val="20"/>
+        </w:rPr>
+        <w:t>Developed dashboard and optimized performance of report and stored procedures</w:t>
+      </w:r>
+      <w:r>
+        <w:rPr>
+          <w:rFonts w:ascii="Arial" w:hAnsi="Arial" w:cs="Arial"/>
+          <w:sz w:val="20"/>
+        </w:rPr>
+        <w:t>.</w:t>
+      </w:r>
+      <w:r>
+        <w:rPr>
+          <w:rFonts w:asciiTheme="minorHAnsi" w:eastAsiaTheme="minorEastAsia" w:hAnsiTheme="minorHAnsi" w:cstheme="minorBidi"/>
+          <w:sz w:val="20"/>
+        </w:rPr>
+        <w:t xml:space="preserve"> </w:t>
+      </w:r>
+      <w:r>
+        <w:rPr>
+          <w:rFonts w:ascii="Arial" w:hAnsi="Arial" w:cs="Arial"/>
+          <w:sz w:val="20"/>
+        </w:rPr>
+        <w:t>Reduced the load time of dashboard page from 5 second to 1 second over time.</w:t>
       </w:r>
     </w:p>
     <w:p>
@@ -1690,6 +1815,7 @@
           <w:rStyle w:val="Hyperlink"/>
         </w:rPr>
       </w:pPr>
+      <w:proofErr w:type="spellStart"/>
       <w:r>
         <w:rPr>
           <w:rFonts w:ascii="Arial" w:hAnsi="Arial" w:cs="Arial"/>
@@ -1698,6 +1824,7 @@
         </w:rPr>
         <w:t>ChannelAssist</w:t>
       </w:r>
+      <w:proofErr w:type="spellEnd"/>
       <w:r>
         <w:rPr>
           <w:rFonts w:ascii="Arial" w:hAnsi="Arial" w:cs="Arial"/>
@@ -1774,7 +1901,39 @@
           <w:sz w:val="20"/>
           <w:szCs w:val="20"/>
         </w:rPr>
-        <w:t>(2014 – 2017)</w:t>
+        <w:t>(</w:t>
+      </w:r>
+      <w:r>
+        <w:rPr>
+          <w:rFonts w:ascii="Century Gothic" w:eastAsia="Century Gothic" w:hAnsi="Century Gothic" w:cs="Century Gothic"/>
+          <w:sz w:val="20"/>
+          <w:szCs w:val="20"/>
+        </w:rPr>
+        <w:t xml:space="preserve">June </w:t>
+      </w:r>
+      <w:r>
+        <w:rPr>
+          <w:rFonts w:ascii="Century Gothic" w:eastAsia="Century Gothic" w:hAnsi="Century Gothic" w:cs="Century Gothic"/>
+          <w:sz w:val="20"/>
+          <w:szCs w:val="20"/>
+        </w:rPr>
+        <w:t xml:space="preserve">2014 – </w:t>
+      </w:r>
+      <w:r>
+        <w:rPr>
+          <w:rFonts w:ascii="Century Gothic" w:eastAsia="Century Gothic" w:hAnsi="Century Gothic" w:cs="Century Gothic"/>
+          <w:sz w:val="20"/>
+          <w:szCs w:val="20"/>
+        </w:rPr>
+        <w:t xml:space="preserve">June </w:t>
+      </w:r>
+      <w:r>
+        <w:rPr>
+          <w:rFonts w:ascii="Century Gothic" w:eastAsia="Century Gothic" w:hAnsi="Century Gothic" w:cs="Century Gothic"/>
+          <w:sz w:val="20"/>
+          <w:szCs w:val="20"/>
+        </w:rPr>
+        <w:t>2017)</w:t>
       </w:r>
     </w:p>
     <w:p>
@@ -1793,7 +1952,8 @@
           <w:sz w:val="20"/>
           <w:szCs w:val="20"/>
         </w:rPr>
-        <w:t>A</w:t>
+        <w:lastRenderedPageBreak/>
+        <w:t>Played active role in a</w:t>
       </w:r>
       <w:r>
         <w:rPr>
@@ -1809,6 +1969,14 @@
           <w:sz w:val="20"/>
           <w:szCs w:val="20"/>
         </w:rPr>
+        <w:t xml:space="preserve">architecture </w:t>
+      </w:r>
+      <w:r>
+        <w:rPr>
+          <w:rFonts w:ascii="Arial" w:hAnsi="Arial" w:cs="Arial"/>
+          <w:sz w:val="20"/>
+          <w:szCs w:val="20"/>
+        </w:rPr>
         <w:t>design</w:t>
       </w:r>
       <w:r>
@@ -1841,7 +2009,7 @@
           <w:sz w:val="20"/>
           <w:szCs w:val="20"/>
         </w:rPr>
-        <w:t xml:space="preserve"> data migration of S</w:t>
+        <w:t xml:space="preserve"> data migration of </w:t>
       </w:r>
       <w:r>
         <w:rPr>
@@ -1849,6 +2017,22 @@
           <w:sz w:val="20"/>
           <w:szCs w:val="20"/>
         </w:rPr>
+        <w:t xml:space="preserve">a </w:t>
+      </w:r>
+      <w:r>
+        <w:rPr>
+          <w:rFonts w:ascii="Arial" w:hAnsi="Arial" w:cs="Arial"/>
+          <w:sz w:val="20"/>
+          <w:szCs w:val="20"/>
+        </w:rPr>
+        <w:t>S</w:t>
+      </w:r>
+      <w:r>
+        <w:rPr>
+          <w:rFonts w:ascii="Arial" w:hAnsi="Arial" w:cs="Arial"/>
+          <w:sz w:val="20"/>
+          <w:szCs w:val="20"/>
+        </w:rPr>
         <w:t>aa</w:t>
       </w:r>
       <w:r>
@@ -1875,6 +2059,17 @@
         </w:rPr>
         <w:t xml:space="preserve">. </w:t>
       </w:r>
+    </w:p>
+    <w:p>
+      <w:pPr>
+        <w:spacing w:after="0"/>
+        <w:ind w:left="240"/>
+        <w:rPr>
+          <w:rFonts w:ascii="Arial" w:hAnsi="Arial" w:cs="Arial"/>
+          <w:sz w:val="20"/>
+          <w:szCs w:val="20"/>
+        </w:rPr>
+      </w:pPr>
     </w:p>
     <w:p>
       <w:pPr>
@@ -1895,35 +2090,14 @@
           <w:rFonts w:ascii="Arial" w:hAnsi="Arial" w:cs="Arial"/>
           <w:sz w:val="20"/>
         </w:rPr>
-        <w:t>Played a major role in</w:t>
-      </w:r>
-      <w:r>
-        <w:rPr>
-          <w:rFonts w:ascii="Arial" w:hAnsi="Arial" w:cs="Arial"/>
-          <w:sz w:val="20"/>
-        </w:rPr>
-        <w:t xml:space="preserve"> </w:t>
-      </w:r>
-      <w:r>
-        <w:rPr>
-          <w:rFonts w:ascii="Arial" w:hAnsi="Arial" w:cs="Arial"/>
-          <w:sz w:val="20"/>
-        </w:rPr>
-        <w:t>analysis ,</w:t>
-      </w:r>
-      <w:r>
-        <w:rPr>
-          <w:rFonts w:ascii="Arial" w:hAnsi="Arial" w:cs="Arial"/>
-          <w:sz w:val="20"/>
-        </w:rPr>
-        <w:t>designing and</w:t>
-      </w:r>
-      <w:r>
-        <w:rPr>
-          <w:rFonts w:ascii="Arial" w:hAnsi="Arial" w:cs="Arial"/>
-          <w:sz w:val="20"/>
-        </w:rPr>
-        <w:t xml:space="preserve"> development of a modern multitenant application based on the knowledge of an existing legacy application.</w:t>
+        <w:t>Built the solution architecture</w:t>
+      </w:r>
+      <w:r>
+        <w:rPr>
+          <w:rFonts w:ascii="Arial" w:hAnsi="Arial" w:cs="Arial"/>
+          <w:sz w:val="20"/>
+        </w:rPr>
+        <w:t>, user stories and product backlog.</w:t>
       </w:r>
     </w:p>
     <w:p>
@@ -1945,27 +2119,158 @@
           <w:rFonts w:ascii="Arial" w:hAnsi="Arial" w:cs="Arial"/>
           <w:sz w:val="20"/>
         </w:rPr>
-        <w:t>Led the process of database design and migration from multiple legacy applications</w:t>
-      </w:r>
-      <w:r>
-        <w:rPr>
-          <w:rFonts w:ascii="Arial" w:hAnsi="Arial" w:cs="Arial"/>
-          <w:sz w:val="20"/>
-        </w:rPr>
-        <w:t>/services</w:t>
-      </w:r>
-      <w:r>
-        <w:rPr>
-          <w:rFonts w:ascii="Arial" w:hAnsi="Arial" w:cs="Arial"/>
-          <w:sz w:val="20"/>
-        </w:rPr>
-        <w:t xml:space="preserve">. </w:t>
-      </w:r>
-    </w:p>
-    <w:p>
-      <w:pPr>
+        <w:t>Responsible for all technical aspects in all stages</w:t>
+      </w:r>
+      <w:r>
+        <w:rPr>
+          <w:rFonts w:ascii="Arial" w:hAnsi="Arial" w:cs="Arial"/>
+          <w:sz w:val="20"/>
+        </w:rPr>
+        <w:t>.</w:t>
+      </w:r>
+    </w:p>
+    <w:p>
+      <w:pPr>
+        <w:pStyle w:val="Achievement"/>
+        <w:numPr>
+          <w:ilvl w:val="0"/>
+          <w:numId w:val="3"/>
+        </w:numPr>
         <w:spacing w:after="0"/>
-        <w:ind w:left="240"/>
+        <w:jc w:val="left"/>
+        <w:rPr>
+          <w:rFonts w:ascii="Arial" w:hAnsi="Arial" w:cs="Arial"/>
+          <w:sz w:val="20"/>
+        </w:rPr>
+      </w:pPr>
+      <w:r>
+        <w:rPr>
+          <w:rFonts w:ascii="Arial" w:hAnsi="Arial" w:cs="Arial"/>
+          <w:sz w:val="20"/>
+        </w:rPr>
+        <w:t>Actively participated in development of the application and performed code reviews.</w:t>
+      </w:r>
+    </w:p>
+    <w:p>
+      <w:pPr>
+        <w:pStyle w:val="Achievement"/>
+        <w:numPr>
+          <w:ilvl w:val="0"/>
+          <w:numId w:val="3"/>
+        </w:numPr>
+        <w:spacing w:after="0"/>
+        <w:jc w:val="left"/>
+        <w:rPr>
+          <w:rFonts w:ascii="Arial" w:hAnsi="Arial" w:cs="Arial"/>
+          <w:sz w:val="20"/>
+        </w:rPr>
+      </w:pPr>
+      <w:r>
+        <w:rPr>
+          <w:rFonts w:ascii="Arial" w:hAnsi="Arial" w:cs="Arial"/>
+          <w:sz w:val="20"/>
+        </w:rPr>
+        <w:t>Setup CI-CD pipeline using TFS.</w:t>
+      </w:r>
+    </w:p>
+    <w:p>
+      <w:pPr>
+        <w:pStyle w:val="Achievement"/>
+        <w:numPr>
+          <w:ilvl w:val="0"/>
+          <w:numId w:val="3"/>
+        </w:numPr>
+        <w:spacing w:after="0"/>
+        <w:jc w:val="left"/>
+        <w:rPr>
+          <w:rFonts w:ascii="Arial" w:hAnsi="Arial" w:cs="Arial"/>
+          <w:sz w:val="20"/>
+        </w:rPr>
+      </w:pPr>
+      <w:r>
+        <w:rPr>
+          <w:rFonts w:ascii="Arial" w:hAnsi="Arial" w:cs="Arial"/>
+          <w:sz w:val="20"/>
+        </w:rPr>
+        <w:t>Awarded CEO’s Choice award for implementing CI/CD pipeline</w:t>
+      </w:r>
+    </w:p>
+    <w:p>
+      <w:pPr>
+        <w:pStyle w:val="Achievement"/>
+        <w:numPr>
+          <w:ilvl w:val="0"/>
+          <w:numId w:val="3"/>
+        </w:numPr>
+        <w:spacing w:after="0"/>
+        <w:jc w:val="left"/>
+        <w:rPr>
+          <w:rFonts w:ascii="Arial" w:hAnsi="Arial" w:cs="Arial"/>
+          <w:sz w:val="20"/>
+        </w:rPr>
+      </w:pPr>
+      <w:r>
+        <w:rPr>
+          <w:rFonts w:ascii="Arial" w:hAnsi="Arial" w:cs="Arial"/>
+          <w:sz w:val="20"/>
+        </w:rPr>
+        <w:t>Mentored junior developers</w:t>
+      </w:r>
+      <w:r>
+        <w:rPr>
+          <w:rFonts w:ascii="Arial" w:hAnsi="Arial" w:cs="Arial"/>
+          <w:sz w:val="20"/>
+        </w:rPr>
+        <w:t xml:space="preserve"> and trained QA and sales teams.</w:t>
+      </w:r>
+    </w:p>
+    <w:p>
+      <w:pPr>
+        <w:pStyle w:val="Achievement"/>
+        <w:numPr>
+          <w:ilvl w:val="0"/>
+          <w:numId w:val="3"/>
+        </w:numPr>
+        <w:spacing w:after="0"/>
+        <w:jc w:val="left"/>
+        <w:rPr>
+          <w:rFonts w:ascii="Arial" w:hAnsi="Arial" w:cs="Arial"/>
+          <w:sz w:val="20"/>
+        </w:rPr>
+      </w:pPr>
+      <w:r>
+        <w:rPr>
+          <w:rFonts w:ascii="Arial" w:hAnsi="Arial" w:cs="Arial"/>
+          <w:sz w:val="20"/>
+        </w:rPr>
+        <w:t>Single handedly transformed and migrated data from legacy system.</w:t>
+      </w:r>
+    </w:p>
+    <w:p>
+      <w:pPr>
+        <w:pStyle w:val="Achievement"/>
+        <w:numPr>
+          <w:ilvl w:val="0"/>
+          <w:numId w:val="3"/>
+        </w:numPr>
+        <w:spacing w:after="0"/>
+        <w:jc w:val="left"/>
+        <w:rPr>
+          <w:rFonts w:ascii="Arial" w:hAnsi="Arial" w:cs="Arial"/>
+          <w:sz w:val="20"/>
+        </w:rPr>
+      </w:pPr>
+      <w:r>
+        <w:rPr>
+          <w:rFonts w:ascii="Arial" w:hAnsi="Arial" w:cs="Arial"/>
+          <w:sz w:val="20"/>
+        </w:rPr>
+        <w:t>Wrote and presented technical and non-technical documentation.</w:t>
+      </w:r>
+    </w:p>
+    <w:p>
+      <w:pPr>
+        <w:spacing w:after="0"/>
         <w:rPr>
           <w:rFonts w:ascii="Arial" w:hAnsi="Arial" w:cs="Arial"/>
           <w:sz w:val="20"/>
@@ -2229,14 +2534,44 @@
           <w:rFonts w:ascii="Arial" w:hAnsi="Arial" w:cs="Arial"/>
           <w:sz w:val="20"/>
         </w:rPr>
-        <w:t xml:space="preserve"> many web,</w:t>
-      </w:r>
-      <w:r>
-        <w:rPr>
-          <w:rFonts w:ascii="Arial" w:hAnsi="Arial" w:cs="Arial"/>
-          <w:sz w:val="20"/>
-        </w:rPr>
-        <w:t xml:space="preserve"> desktop and mobile </w:t>
+        <w:t xml:space="preserve"> many </w:t>
+      </w:r>
+      <w:r>
+        <w:rPr>
+          <w:rFonts w:ascii="Arial" w:hAnsi="Arial" w:cs="Arial"/>
+          <w:sz w:val="20"/>
+        </w:rPr>
+        <w:t>webs</w:t>
+      </w:r>
+      <w:r>
+        <w:rPr>
+          <w:rFonts w:ascii="Arial" w:hAnsi="Arial" w:cs="Arial"/>
+          <w:sz w:val="20"/>
+        </w:rPr>
+        <w:t>,</w:t>
+      </w:r>
+      <w:r>
+        <w:rPr>
+          <w:rFonts w:ascii="Arial" w:hAnsi="Arial" w:cs="Arial"/>
+          <w:sz w:val="20"/>
+        </w:rPr>
+        <w:t xml:space="preserve"> </w:t>
+      </w:r>
+      <w:proofErr w:type="gramStart"/>
+      <w:r>
+        <w:rPr>
+          <w:rFonts w:ascii="Arial" w:hAnsi="Arial" w:cs="Arial"/>
+          <w:sz w:val="20"/>
+        </w:rPr>
+        <w:t>desktop</w:t>
+      </w:r>
+      <w:proofErr w:type="gramEnd"/>
+      <w:r>
+        <w:rPr>
+          <w:rFonts w:ascii="Arial" w:hAnsi="Arial" w:cs="Arial"/>
+          <w:sz w:val="20"/>
+        </w:rPr>
+        <w:t xml:space="preserve"> and mobile </w:t>
       </w:r>
       <w:r>
         <w:rPr>
@@ -2499,6 +2834,202 @@
           <w:szCs w:val="24"/>
         </w:rPr>
       </w:pPr>
+    </w:p>
+    <w:p>
+      <w:pPr>
+        <w:jc w:val="both"/>
+        <w:rPr>
+          <w:rFonts w:ascii="Arial" w:hAnsi="Arial" w:cs="Arial"/>
+          <w:sz w:val="24"/>
+          <w:szCs w:val="24"/>
+        </w:rPr>
+      </w:pPr>
+      <w:r>
+        <w:rPr>
+          <w:rFonts w:ascii="Arial" w:hAnsi="Arial" w:cs="Arial"/>
+          <w:b/>
+          <w:bCs/>
+          <w:sz w:val="24"/>
+          <w:szCs w:val="24"/>
+        </w:rPr>
+        <w:t xml:space="preserve">Hands on </w:t>
+      </w:r>
+      <w:r>
+        <w:rPr>
+          <w:rFonts w:ascii="Arial" w:hAnsi="Arial" w:cs="Arial"/>
+          <w:b/>
+          <w:bCs/>
+          <w:sz w:val="24"/>
+          <w:szCs w:val="24"/>
+        </w:rPr>
+        <w:t xml:space="preserve">tools </w:t>
+      </w:r>
+      <w:r>
+        <w:rPr>
+          <w:rFonts w:ascii="Arial" w:hAnsi="Arial" w:cs="Arial"/>
+          <w:b/>
+          <w:bCs/>
+          <w:sz w:val="24"/>
+          <w:szCs w:val="24"/>
+        </w:rPr>
+        <w:t xml:space="preserve">experience </w:t>
+      </w:r>
+      <w:r>
+        <w:rPr>
+          <w:rFonts w:ascii="Arial" w:hAnsi="Arial" w:cs="Arial"/>
+          <w:sz w:val="20"/>
+          <w:szCs w:val="20"/>
+        </w:rPr>
+        <w:t>in-order of strength</w:t>
+      </w:r>
+    </w:p>
+    <w:p>
+      <w:pPr>
+        <w:pStyle w:val="NoSpacing"/>
+      </w:pPr>
+      <w:r>
+        <w:t xml:space="preserve">ASP.Net </w:t>
+      </w:r>
+      <w:proofErr w:type="spellStart"/>
+      <w:r>
+        <w:t>WebForms</w:t>
+      </w:r>
+      <w:proofErr w:type="spellEnd"/>
+      <w:r>
+        <w:t>, MVC, Azure services, C#</w:t>
+      </w:r>
+    </w:p>
+    <w:p>
+      <w:pPr>
+        <w:pStyle w:val="NoSpacing"/>
+        <w:rPr>
+          <w:sz w:val="20"/>
+          <w:szCs w:val="20"/>
+        </w:rPr>
+      </w:pPr>
+      <w:r>
+        <w:t>HTML, CSS, JavaScript</w:t>
+      </w:r>
+    </w:p>
+    <w:p>
+      <w:pPr>
+        <w:pStyle w:val="NoSpacing"/>
+        <w:rPr>
+          <w:sz w:val="20"/>
+          <w:szCs w:val="20"/>
+        </w:rPr>
+      </w:pPr>
+      <w:r>
+        <w:t xml:space="preserve">Database designing and TSQL using </w:t>
+      </w:r>
+      <w:proofErr w:type="spellStart"/>
+      <w:r>
+        <w:t>Sql</w:t>
+      </w:r>
+      <w:proofErr w:type="spellEnd"/>
+      <w:r>
+        <w:t xml:space="preserve"> server</w:t>
+      </w:r>
+    </w:p>
+    <w:p>
+      <w:pPr>
+        <w:pStyle w:val="NoSpacing"/>
+        <w:rPr>
+          <w:rFonts w:ascii="Arial" w:hAnsi="Arial" w:cs="Arial"/>
+          <w:sz w:val="20"/>
+          <w:szCs w:val="20"/>
+        </w:rPr>
+      </w:pPr>
+      <w:r>
+        <w:t xml:space="preserve">Share Point </w:t>
+      </w:r>
+    </w:p>
+    <w:p>
+      <w:pPr>
+        <w:pStyle w:val="NoSpacing"/>
+        <w:rPr>
+          <w:rFonts w:ascii="Arial" w:hAnsi="Arial" w:cs="Arial"/>
+          <w:sz w:val="20"/>
+          <w:szCs w:val="20"/>
+        </w:rPr>
+      </w:pPr>
+      <w:r>
+        <w:t xml:space="preserve">TFS and Azure </w:t>
+      </w:r>
+      <w:proofErr w:type="spellStart"/>
+      <w:r>
+        <w:t>Devops</w:t>
+      </w:r>
+      <w:proofErr w:type="spellEnd"/>
+      <w:r>
+        <w:t xml:space="preserve"> CI/CD automation</w:t>
+      </w:r>
+    </w:p>
+    <w:p>
+      <w:pPr>
+        <w:pStyle w:val="NoSpacing"/>
+        <w:rPr>
+          <w:rFonts w:ascii="Arial" w:hAnsi="Arial" w:cs="Arial"/>
+          <w:sz w:val="20"/>
+          <w:szCs w:val="20"/>
+        </w:rPr>
+      </w:pPr>
+      <w:r>
+        <w:t>React</w:t>
+      </w:r>
+    </w:p>
+    <w:p>
+      <w:pPr>
+        <w:pStyle w:val="NoSpacing"/>
+        <w:rPr>
+          <w:sz w:val="20"/>
+          <w:szCs w:val="20"/>
+        </w:rPr>
+      </w:pPr>
+      <w:proofErr w:type="spellStart"/>
+      <w:r>
+        <w:t>Powershell</w:t>
+      </w:r>
+      <w:proofErr w:type="spellEnd"/>
+    </w:p>
+    <w:p>
+      <w:pPr>
+        <w:pStyle w:val="NoSpacing"/>
+        <w:rPr>
+          <w:rFonts w:ascii="Arial" w:hAnsi="Arial" w:cs="Arial"/>
+          <w:sz w:val="20"/>
+          <w:szCs w:val="20"/>
+        </w:rPr>
+      </w:pPr>
+      <w:r>
+        <w:t>PHP</w:t>
+      </w:r>
+    </w:p>
+    <w:p>
+      <w:pPr>
+        <w:pStyle w:val="NoSpacing"/>
+        <w:rPr>
+          <w:rFonts w:ascii="Arial" w:hAnsi="Arial" w:cs="Arial"/>
+          <w:sz w:val="20"/>
+          <w:szCs w:val="20"/>
+        </w:rPr>
+      </w:pPr>
+      <w:r>
+        <w:t>Visual Basic</w:t>
+      </w:r>
+    </w:p>
+    <w:p>
+      <w:pPr>
+        <w:pStyle w:val="NoSpacing"/>
+        <w:rPr>
+          <w:rFonts w:ascii="Arial" w:hAnsi="Arial" w:cs="Arial"/>
+          <w:sz w:val="20"/>
+          <w:szCs w:val="20"/>
+        </w:rPr>
+      </w:pPr>
+      <w:r>
+        <w:t>And Win forms…</w:t>
+      </w:r>
     </w:p>
     <w:p>
       <w:pPr>

</xml_diff>